<commit_message>
Cleaned up the directories and stuff
</commit_message>
<xml_diff>
--- a/Final Report/Final_Report.docx
+++ b/Final Report/Final_Report.docx
@@ -302,7 +302,13 @@
         <w:t xml:space="preserve">In the computational linguistics field of NLP, the task of </w:t>
       </w:r>
       <w:r>
-        <w:t xml:space="preserve">segmentation is an important one which involves splitting structures such as words, </w:t>
+        <w:t xml:space="preserve">segmentation is an important one </w:t>
+      </w:r>
+      <w:r>
+        <w:t>that</w:t>
+      </w:r>
+      <w:r>
+        <w:t xml:space="preserve"> involves splitting structures such as words, </w:t>
       </w:r>
       <w:r>
         <w:t>phrases,</w:t>
@@ -335,13 +341,31 @@
         <w:t xml:space="preserve"> words into morpheme</w:t>
       </w:r>
       <w:r>
-        <w:t>s which are smallest meaning-bearing units of language</w:t>
+        <w:t xml:space="preserve">s which are </w:t>
+      </w:r>
+      <w:r>
+        <w:t xml:space="preserve">the </w:t>
+      </w:r>
+      <w:r>
+        <w:t>smallest meaning-bearing units of language</w:t>
       </w:r>
       <w:r>
         <w:t xml:space="preserve">, while canonical morphological segmentation </w:t>
       </w:r>
       <w:r>
-        <w:t>is segmentation which involves extraction of underlying morphemes which are</w:t>
+        <w:t xml:space="preserve">is segmentation </w:t>
+      </w:r>
+      <w:r>
+        <w:t>that</w:t>
+      </w:r>
+      <w:r>
+        <w:t xml:space="preserve"> involves </w:t>
+      </w:r>
+      <w:r>
+        <w:t xml:space="preserve">the </w:t>
+      </w:r>
+      <w:r>
+        <w:t>extraction of underlying morphemes which are</w:t>
       </w:r>
       <w:r>
         <w:t xml:space="preserve"> not visible on the surface</w:t>
@@ -362,7 +386,13 @@
         <w:t xml:space="preserve"> languages, mainly the Nguni languages</w:t>
       </w:r>
       <w:r>
-        <w:t xml:space="preserve"> and other Africa </w:t>
+        <w:t xml:space="preserve"> and other </w:t>
+      </w:r>
+      <w:r>
+        <w:t>African</w:t>
+      </w:r>
+      <w:r>
+        <w:t xml:space="preserve"> </w:t>
       </w:r>
       <w:r>
         <w:t>languages</w:t>

</xml_diff>